<commit_message>
Add write-up and conclusion to .ipynb file
</commit_message>
<xml_diff>
--- a/Lab 1/DA_Lab1_EDA.docx
+++ b/Lab 1/DA_Lab1_EDA.docx
@@ -488,6 +488,44 @@
           <w:szCs w:val="28"/>
         </w:rPr>
         <w:lastRenderedPageBreak/>
+        <w:t>Problem Statement:</w:t>
+      </w:r>
+    </w:p>
+    <w:p>
+      <w:pPr>
+        <w:rPr>
+          <w:rFonts w:ascii="Times New Roman" w:hAnsi="Times New Roman" w:cs="Times New Roman"/>
+          <w:sz w:val="28"/>
+          <w:szCs w:val="28"/>
+        </w:rPr>
+      </w:pPr>
+      <w:r>
+        <w:rPr>
+          <w:rFonts w:ascii="Times New Roman" w:hAnsi="Times New Roman" w:cs="Times New Roman"/>
+          <w:sz w:val="28"/>
+          <w:szCs w:val="28"/>
+        </w:rPr>
+        <w:t>This analysis is aimed at those who are interested in statistics related to meteorites landed on / observed from the Earth. The dataset contains various attributes associated with meteorites such as mass, type of meteorite, year of landing / observation, the location of landing / observation, etc. The main aim is to determine the number of meteorites belonging to particular attributes and also to determine if there exists a relation between the attributes.</w:t>
+      </w:r>
+    </w:p>
+    <w:p>
+      <w:pPr>
+        <w:rPr>
+          <w:rFonts w:ascii="Times New Roman" w:hAnsi="Times New Roman" w:cs="Times New Roman"/>
+          <w:b/>
+          <w:bCs/>
+          <w:sz w:val="28"/>
+          <w:szCs w:val="28"/>
+        </w:rPr>
+      </w:pPr>
+      <w:r>
+        <w:rPr>
+          <w:rFonts w:ascii="Times New Roman" w:hAnsi="Times New Roman" w:cs="Times New Roman"/>
+          <w:b/>
+          <w:bCs/>
+          <w:sz w:val="28"/>
+          <w:szCs w:val="28"/>
+        </w:rPr>
         <w:t>Implementation:</w:t>
       </w:r>
     </w:p>
@@ -1327,6 +1365,7 @@
           <w:sz w:val="28"/>
           <w:szCs w:val="28"/>
         </w:rPr>
+        <w:lastRenderedPageBreak/>
         <w:drawing>
           <wp:inline distT="0" distB="0" distL="0" distR="0" wp14:anchorId="14B464BC" wp14:editId="1D8E8863">
             <wp:extent cx="5731510" cy="1278255"/>
@@ -1422,16 +1461,7 @@
           <w:sz w:val="28"/>
           <w:szCs w:val="28"/>
         </w:rPr>
-        <w:t xml:space="preserve">’ column contains the type of meteors. The ‘fall’ column contains either of two values – ‘Fell’ or ‘Found’. Found basically means the meteorite </w:t>
-      </w:r>
-      <w:r>
-        <w:rPr>
-          <w:rFonts w:ascii="Times New Roman" w:hAnsi="Times New Roman" w:cs="Times New Roman"/>
-          <w:sz w:val="28"/>
-          <w:szCs w:val="28"/>
-        </w:rPr>
-        <w:lastRenderedPageBreak/>
-        <w:t>was just observed, but it did not necessarily fall on the earth. The rest of the columns are self-explanatory.</w:t>
+        <w:t>’ column contains the type of meteors. The ‘fall’ column contains either of two values – ‘Fell’ or ‘Found’. Found basically means the meteorite was just observed, but it did not necessarily fall on the earth. The rest of the columns are self-explanatory.</w:t>
       </w:r>
     </w:p>
     <w:p>
@@ -2106,6 +2136,7 @@
           <w:sz w:val="28"/>
           <w:szCs w:val="28"/>
         </w:rPr>
+        <w:lastRenderedPageBreak/>
         <w:t>This gives us the number of rows which have the same values for every column:</w:t>
       </w:r>
     </w:p>
@@ -2318,7 +2349,6 @@
           <w:shd w:val="clear" w:color="auto" w:fill="383838"/>
           <w:lang w:eastAsia="en-IN"/>
         </w:rPr>
-        <w:lastRenderedPageBreak/>
         <w:t>nametype</w:t>
       </w:r>
       <w:proofErr w:type="spellEnd"/>
@@ -3167,6 +3197,7 @@
           <w:sz w:val="28"/>
           <w:szCs w:val="28"/>
         </w:rPr>
+        <w:lastRenderedPageBreak/>
         <w:t>Determining the number of rows for each class:</w:t>
       </w:r>
     </w:p>
@@ -3504,7 +3535,6 @@
           <w:shd w:val="clear" w:color="auto" w:fill="383838"/>
           <w:lang w:eastAsia="en-IN"/>
         </w:rPr>
-        <w:lastRenderedPageBreak/>
         <w:t>EL7           1</w:t>
       </w:r>
     </w:p>
@@ -4442,6 +4472,7 @@
           <w:shd w:val="clear" w:color="auto" w:fill="383838"/>
           <w:lang w:eastAsia="en-IN"/>
         </w:rPr>
+        <w:lastRenderedPageBreak/>
         <w:t>mass (</w:t>
       </w:r>
       <w:proofErr w:type="gramStart"/>
@@ -4864,7 +4895,6 @@
           <w:shd w:val="clear" w:color="auto" w:fill="383838"/>
           <w:lang w:eastAsia="en-IN"/>
         </w:rPr>
-        <w:lastRenderedPageBreak/>
         <w:t>mass (</w:t>
       </w:r>
       <w:proofErr w:type="gramStart"/>
@@ -5248,6 +5278,7 @@
           <w:sz w:val="28"/>
           <w:szCs w:val="28"/>
         </w:rPr>
+        <w:lastRenderedPageBreak/>
         <w:drawing>
           <wp:inline distT="0" distB="0" distL="0" distR="0" wp14:anchorId="584BAF97" wp14:editId="7F5067A2">
             <wp:extent cx="5731510" cy="3644265"/>
@@ -5431,7 +5462,6 @@
           <w:sz w:val="28"/>
           <w:szCs w:val="28"/>
         </w:rPr>
-        <w:lastRenderedPageBreak/>
         <w:drawing>
           <wp:inline distT="0" distB="0" distL="0" distR="0" wp14:anchorId="323C8C6B" wp14:editId="1F2CB544">
             <wp:extent cx="5731510" cy="2911475"/>
@@ -5483,6 +5513,7 @@
           <w:sz w:val="28"/>
           <w:szCs w:val="28"/>
         </w:rPr>
+        <w:lastRenderedPageBreak/>
         <w:t>The box in the boxplot lies in the range of 1</w:t>
       </w:r>
       <w:r>
@@ -5852,7 +5883,6 @@
           <w:sz w:val="28"/>
           <w:szCs w:val="28"/>
         </w:rPr>
-        <w:lastRenderedPageBreak/>
         <w:t xml:space="preserve">Alternatively, we can completely get rid of the outliers using the </w:t>
       </w:r>
       <w:r>
@@ -6316,6 +6346,7 @@
           <w:shd w:val="clear" w:color="auto" w:fill="383838"/>
           <w:lang w:eastAsia="en-IN"/>
         </w:rPr>
+        <w:lastRenderedPageBreak/>
         <w:t>dtype</w:t>
       </w:r>
       <w:proofErr w:type="spellEnd"/>
@@ -7141,7 +7172,6 @@
           <w:sz w:val="28"/>
           <w:szCs w:val="28"/>
         </w:rPr>
-        <w:lastRenderedPageBreak/>
         <w:drawing>
           <wp:inline distT="0" distB="0" distL="0" distR="0" wp14:anchorId="29FD02E4" wp14:editId="00E79A3A">
             <wp:extent cx="4814731" cy="2781300"/>
@@ -7487,6 +7517,7 @@
           <w:szCs w:val="21"/>
           <w:lang w:eastAsia="en-IN"/>
         </w:rPr>
+        <w:lastRenderedPageBreak/>
         <w:t>plt.title</w:t>
       </w:r>
       <w:proofErr w:type="spellEnd"/>
@@ -7750,7 +7781,6 @@
           <w:sz w:val="28"/>
           <w:szCs w:val="28"/>
         </w:rPr>
-        <w:lastRenderedPageBreak/>
         <w:t>Heat Map:</w:t>
       </w:r>
     </w:p>
@@ -8155,6 +8185,7 @@
           <w:sz w:val="28"/>
           <w:szCs w:val="28"/>
         </w:rPr>
+        <w:lastRenderedPageBreak/>
         <w:drawing>
           <wp:inline distT="0" distB="0" distL="0" distR="0" wp14:anchorId="569E3E41" wp14:editId="2FDD810B">
             <wp:extent cx="5486400" cy="4889497"/>
@@ -8242,7 +8273,163 @@
           <w:sz w:val="28"/>
           <w:szCs w:val="28"/>
         </w:rPr>
-        <w:t xml:space="preserve"> I learnt about the concept of Exploratory Data Analysis. I also learnt how to perform EDA on a dataset using various Python libraries like pandas, seaborn, matplotlib which allowed me to plot boxplot, histogram, etc.</w:t>
+        <w:t xml:space="preserve"> </w:t>
+      </w:r>
+    </w:p>
+    <w:p>
+      <w:pPr>
+        <w:pStyle w:val="ListParagraph"/>
+        <w:numPr>
+          <w:ilvl w:val="0"/>
+          <w:numId w:val="3"/>
+        </w:numPr>
+        <w:rPr>
+          <w:rFonts w:ascii="Times New Roman" w:hAnsi="Times New Roman" w:cs="Times New Roman"/>
+          <w:sz w:val="28"/>
+          <w:szCs w:val="28"/>
+        </w:rPr>
+      </w:pPr>
+      <w:r>
+        <w:rPr>
+          <w:rFonts w:ascii="Times New Roman" w:hAnsi="Times New Roman" w:cs="Times New Roman"/>
+          <w:sz w:val="28"/>
+          <w:szCs w:val="28"/>
+        </w:rPr>
+        <w:t xml:space="preserve">The dataset contained </w:t>
+      </w:r>
+      <w:r>
+        <w:rPr>
+          <w:rFonts w:ascii="Times New Roman" w:hAnsi="Times New Roman" w:cs="Times New Roman"/>
+          <w:sz w:val="28"/>
+          <w:szCs w:val="28"/>
+        </w:rPr>
+        <w:t xml:space="preserve">45716 rows, out of which 7315 contained null values and 6377 were outliers, making the final dataset of 31738 rows and 10 </w:t>
+      </w:r>
+      <w:proofErr w:type="spellStart"/>
+      <w:r>
+        <w:rPr>
+          <w:rFonts w:ascii="Times New Roman" w:hAnsi="Times New Roman" w:cs="Times New Roman"/>
+          <w:sz w:val="28"/>
+          <w:szCs w:val="28"/>
+        </w:rPr>
+        <w:t>columns.</w:t>
+      </w:r>
+      <w:proofErr w:type="spellEnd"/>
+    </w:p>
+    <w:p>
+      <w:pPr>
+        <w:pStyle w:val="ListParagraph"/>
+        <w:numPr>
+          <w:ilvl w:val="0"/>
+          <w:numId w:val="3"/>
+        </w:numPr>
+        <w:rPr>
+          <w:rFonts w:ascii="Times New Roman" w:hAnsi="Times New Roman" w:cs="Times New Roman"/>
+          <w:sz w:val="28"/>
+          <w:szCs w:val="28"/>
+        </w:rPr>
+      </w:pPr>
+      <w:r>
+        <w:rPr>
+          <w:rFonts w:ascii="Times New Roman" w:hAnsi="Times New Roman" w:cs="Times New Roman"/>
+          <w:sz w:val="28"/>
+          <w:szCs w:val="28"/>
+        </w:rPr>
+        <w:t xml:space="preserve">I learned that outliers can be hidden with </w:t>
+      </w:r>
+      <w:proofErr w:type="spellStart"/>
+      <w:r>
+        <w:rPr>
+          <w:rFonts w:ascii="Times New Roman" w:hAnsi="Times New Roman" w:cs="Times New Roman"/>
+          <w:sz w:val="28"/>
+          <w:szCs w:val="28"/>
+        </w:rPr>
+        <w:t>showfliers</w:t>
+      </w:r>
+      <w:proofErr w:type="spellEnd"/>
+      <w:r>
+        <w:rPr>
+          <w:rFonts w:ascii="Times New Roman" w:hAnsi="Times New Roman" w:cs="Times New Roman"/>
+          <w:sz w:val="28"/>
+          <w:szCs w:val="28"/>
+        </w:rPr>
+        <w:t xml:space="preserve">=False or can be removed using the IQR </w:t>
+      </w:r>
+      <w:proofErr w:type="spellStart"/>
+      <w:r>
+        <w:rPr>
+          <w:rFonts w:ascii="Times New Roman" w:hAnsi="Times New Roman" w:cs="Times New Roman"/>
+          <w:sz w:val="28"/>
+          <w:szCs w:val="28"/>
+        </w:rPr>
+        <w:t>techinique.</w:t>
+      </w:r>
+      <w:proofErr w:type="spellEnd"/>
+    </w:p>
+    <w:p>
+      <w:pPr>
+        <w:pStyle w:val="ListParagraph"/>
+        <w:numPr>
+          <w:ilvl w:val="0"/>
+          <w:numId w:val="3"/>
+        </w:numPr>
+        <w:rPr>
+          <w:rFonts w:ascii="Times New Roman" w:hAnsi="Times New Roman" w:cs="Times New Roman"/>
+          <w:sz w:val="28"/>
+          <w:szCs w:val="28"/>
+        </w:rPr>
+      </w:pPr>
+      <w:r>
+        <w:rPr>
+          <w:rFonts w:ascii="Times New Roman" w:hAnsi="Times New Roman" w:cs="Times New Roman"/>
+          <w:sz w:val="28"/>
+          <w:szCs w:val="28"/>
+        </w:rPr>
+        <w:t>The year 1979 saw over 3000 meteorite landings, thus becoming the year with the highest number of meteorite landings.</w:t>
+      </w:r>
+    </w:p>
+    <w:p>
+      <w:pPr>
+        <w:pStyle w:val="ListParagraph"/>
+        <w:numPr>
+          <w:ilvl w:val="0"/>
+          <w:numId w:val="3"/>
+        </w:numPr>
+        <w:rPr>
+          <w:rFonts w:ascii="Times New Roman" w:hAnsi="Times New Roman" w:cs="Times New Roman"/>
+          <w:sz w:val="28"/>
+          <w:szCs w:val="28"/>
+        </w:rPr>
+      </w:pPr>
+      <w:r>
+        <w:rPr>
+          <w:rFonts w:ascii="Times New Roman" w:hAnsi="Times New Roman" w:cs="Times New Roman"/>
+          <w:sz w:val="28"/>
+          <w:szCs w:val="28"/>
+        </w:rPr>
+        <w:t>Meteorites of type L6 are the most common, with over 6000 meteorites to its name.</w:t>
+      </w:r>
+    </w:p>
+    <w:p>
+      <w:pPr>
+        <w:pStyle w:val="ListParagraph"/>
+        <w:numPr>
+          <w:ilvl w:val="0"/>
+          <w:numId w:val="3"/>
+        </w:numPr>
+        <w:rPr>
+          <w:rFonts w:ascii="Times New Roman" w:hAnsi="Times New Roman" w:cs="Times New Roman"/>
+          <w:sz w:val="28"/>
+          <w:szCs w:val="28"/>
+        </w:rPr>
+      </w:pPr>
+      <w:r>
+        <w:rPr>
+          <w:rFonts w:ascii="Times New Roman" w:hAnsi="Times New Roman" w:cs="Times New Roman"/>
+          <w:sz w:val="28"/>
+          <w:szCs w:val="28"/>
+        </w:rPr>
+        <w:t>There exists no particular relation between the mass of a meteorite and its other attributes.</w:t>
       </w:r>
     </w:p>
     <w:p>
@@ -8290,6 +8477,119 @@
 <file path=word/numbering.xml><?xml version="1.0" encoding="utf-8"?>
 <w:numbering xmlns:wpc="http://schemas.microsoft.com/office/word/2010/wordprocessingCanvas" xmlns:cx="http://schemas.microsoft.com/office/drawing/2014/chartex" xmlns:cx1="http://schemas.microsoft.com/office/drawing/2015/9/8/chartex" xmlns:cx2="http://schemas.microsoft.com/office/drawing/2015/10/21/chartex" xmlns:cx3="http://schemas.microsoft.com/office/drawing/2016/5/9/chartex" xmlns:cx4="http://schemas.microsoft.com/office/drawing/2016/5/10/chartex" xmlns:cx5="http://schemas.microsoft.com/office/drawing/2016/5/11/chartex" xmlns:cx6="http://schemas.microsoft.com/office/drawing/2016/5/12/chartex" xmlns:cx7="http://schemas.microsoft.com/office/drawing/2016/5/13/chartex" xmlns:cx8="http://schemas.microsoft.com/office/drawing/2016/5/14/chartex" xmlns:mc="http://schemas.openxmlformats.org/markup-compatibility/2006" xmlns:aink="http://schemas.microsoft.com/office/drawing/2016/ink" xmlns:am3d="http://schemas.microsoft.com/office/drawing/2017/model3d" xmlns:o="urn:schemas-microsoft-com:office:office" xmlns:r="http://schemas.openxmlformats.org/officeDocument/2006/relationships" xmlns:m="http://schemas.openxmlformats.org/officeDocument/2006/math" xmlns:v="urn:schemas-microsoft-com:vml" xmlns:wp14="http://schemas.microsoft.com/office/word/2010/wordprocessingDrawing" xmlns:wp="http://schemas.openxmlformats.org/drawingml/2006/wordprocessingDrawing" xmlns:w10="urn:schemas-microsoft-com:office:word" xmlns:w="http://schemas.openxmlformats.org/wordprocessingml/2006/main" xmlns:w14="http://schemas.microsoft.com/office/word/2010/wordml" xmlns:w15="http://schemas.microsoft.com/office/word/2012/wordml" xmlns:w16cex="http://schemas.microsoft.com/office/word/2018/wordml/cex" xmlns:w16cid="http://schemas.microsoft.com/office/word/2016/wordml/cid" xmlns:w16="http://schemas.microsoft.com/office/word/2018/wordml" xmlns:w16sdtdh="http://schemas.microsoft.com/office/word/2020/wordml/sdtdatahash" xmlns:w16se="http://schemas.microsoft.com/office/word/2015/wordml/symex" xmlns:wpg="http://schemas.microsoft.com/office/word/2010/wordprocessingGroup" xmlns:wpi="http://schemas.microsoft.com/office/word/2010/wordprocessingInk" xmlns:wne="http://schemas.microsoft.com/office/word/2006/wordml" xmlns:wps="http://schemas.microsoft.com/office/word/2010/wordprocessingShape" mc:Ignorable="w14 w15 w16se w16cid w16 w16cex w16sdtdh wp14">
   <w:abstractNum w:abstractNumId="0" w15:restartNumberingAfterBreak="0">
+    <w:nsid w:val="2AC03FF1"/>
+    <w:multiLevelType w:val="hybridMultilevel"/>
+    <w:tmpl w:val="703C4FAA"/>
+    <w:lvl w:ilvl="0" w:tplc="40090001">
+      <w:start w:val="1"/>
+      <w:numFmt w:val="bullet"/>
+      <w:lvlText w:val=""/>
+      <w:lvlJc w:val="left"/>
+      <w:pPr>
+        <w:ind w:left="720" w:hanging="360"/>
+      </w:pPr>
+      <w:rPr>
+        <w:rFonts w:ascii="Symbol" w:hAnsi="Symbol" w:hint="default"/>
+      </w:rPr>
+    </w:lvl>
+    <w:lvl w:ilvl="1" w:tplc="40090003" w:tentative="1">
+      <w:start w:val="1"/>
+      <w:numFmt w:val="bullet"/>
+      <w:lvlText w:val="o"/>
+      <w:lvlJc w:val="left"/>
+      <w:pPr>
+        <w:ind w:left="1440" w:hanging="360"/>
+      </w:pPr>
+      <w:rPr>
+        <w:rFonts w:ascii="Courier New" w:hAnsi="Courier New" w:cs="Courier New" w:hint="default"/>
+      </w:rPr>
+    </w:lvl>
+    <w:lvl w:ilvl="2" w:tplc="40090005" w:tentative="1">
+      <w:start w:val="1"/>
+      <w:numFmt w:val="bullet"/>
+      <w:lvlText w:val=""/>
+      <w:lvlJc w:val="left"/>
+      <w:pPr>
+        <w:ind w:left="2160" w:hanging="360"/>
+      </w:pPr>
+      <w:rPr>
+        <w:rFonts w:ascii="Wingdings" w:hAnsi="Wingdings" w:hint="default"/>
+      </w:rPr>
+    </w:lvl>
+    <w:lvl w:ilvl="3" w:tplc="40090001" w:tentative="1">
+      <w:start w:val="1"/>
+      <w:numFmt w:val="bullet"/>
+      <w:lvlText w:val=""/>
+      <w:lvlJc w:val="left"/>
+      <w:pPr>
+        <w:ind w:left="2880" w:hanging="360"/>
+      </w:pPr>
+      <w:rPr>
+        <w:rFonts w:ascii="Symbol" w:hAnsi="Symbol" w:hint="default"/>
+      </w:rPr>
+    </w:lvl>
+    <w:lvl w:ilvl="4" w:tplc="40090003" w:tentative="1">
+      <w:start w:val="1"/>
+      <w:numFmt w:val="bullet"/>
+      <w:lvlText w:val="o"/>
+      <w:lvlJc w:val="left"/>
+      <w:pPr>
+        <w:ind w:left="3600" w:hanging="360"/>
+      </w:pPr>
+      <w:rPr>
+        <w:rFonts w:ascii="Courier New" w:hAnsi="Courier New" w:cs="Courier New" w:hint="default"/>
+      </w:rPr>
+    </w:lvl>
+    <w:lvl w:ilvl="5" w:tplc="40090005" w:tentative="1">
+      <w:start w:val="1"/>
+      <w:numFmt w:val="bullet"/>
+      <w:lvlText w:val=""/>
+      <w:lvlJc w:val="left"/>
+      <w:pPr>
+        <w:ind w:left="4320" w:hanging="360"/>
+      </w:pPr>
+      <w:rPr>
+        <w:rFonts w:ascii="Wingdings" w:hAnsi="Wingdings" w:hint="default"/>
+      </w:rPr>
+    </w:lvl>
+    <w:lvl w:ilvl="6" w:tplc="40090001" w:tentative="1">
+      <w:start w:val="1"/>
+      <w:numFmt w:val="bullet"/>
+      <w:lvlText w:val=""/>
+      <w:lvlJc w:val="left"/>
+      <w:pPr>
+        <w:ind w:left="5040" w:hanging="360"/>
+      </w:pPr>
+      <w:rPr>
+        <w:rFonts w:ascii="Symbol" w:hAnsi="Symbol" w:hint="default"/>
+      </w:rPr>
+    </w:lvl>
+    <w:lvl w:ilvl="7" w:tplc="40090003" w:tentative="1">
+      <w:start w:val="1"/>
+      <w:numFmt w:val="bullet"/>
+      <w:lvlText w:val="o"/>
+      <w:lvlJc w:val="left"/>
+      <w:pPr>
+        <w:ind w:left="5760" w:hanging="360"/>
+      </w:pPr>
+      <w:rPr>
+        <w:rFonts w:ascii="Courier New" w:hAnsi="Courier New" w:cs="Courier New" w:hint="default"/>
+      </w:rPr>
+    </w:lvl>
+    <w:lvl w:ilvl="8" w:tplc="40090005" w:tentative="1">
+      <w:start w:val="1"/>
+      <w:numFmt w:val="bullet"/>
+      <w:lvlText w:val=""/>
+      <w:lvlJc w:val="left"/>
+      <w:pPr>
+        <w:ind w:left="6480" w:hanging="360"/>
+      </w:pPr>
+      <w:rPr>
+        <w:rFonts w:ascii="Wingdings" w:hAnsi="Wingdings" w:hint="default"/>
+      </w:rPr>
+    </w:lvl>
+  </w:abstractNum>
+  <w:abstractNum w:abstractNumId="1" w15:restartNumberingAfterBreak="0">
     <w:nsid w:val="35123777"/>
     <w:multiLevelType w:val="hybridMultilevel"/>
     <w:tmpl w:val="3EC0AE46"/>
@@ -8375,7 +8675,7 @@
       </w:pPr>
     </w:lvl>
   </w:abstractNum>
-  <w:abstractNum w:abstractNumId="1" w15:restartNumberingAfterBreak="0">
+  <w:abstractNum w:abstractNumId="2" w15:restartNumberingAfterBreak="0">
     <w:nsid w:val="75C54FF5"/>
     <w:multiLevelType w:val="multilevel"/>
     <w:tmpl w:val="50F8C954"/>
@@ -8489,9 +8789,12 @@
     </w:lvl>
   </w:abstractNum>
   <w:num w:numId="1">
+    <w:abstractNumId w:val="2"/>
+  </w:num>
+  <w:num w:numId="2">
     <w:abstractNumId w:val="1"/>
   </w:num>
-  <w:num w:numId="2">
+  <w:num w:numId="3">
     <w:abstractNumId w:val="0"/>
   </w:num>
 </w:numbering>

</xml_diff>